<commit_message>
add initial data handling
</commit_message>
<xml_diff>
--- a/DailyReport/template/WEEKLY_TEMPLATE.docx
+++ b/DailyReport/template/WEEKLY_TEMPLATE.docx
@@ -1,13 +1,21 @@
 
 <file path=word/document.xml><?xml version="1.0" encoding="utf-8"?>
-<w:document xmlns:wpc="http://schemas.microsoft.com/office/word/2010/wordprocessingCanvas" xmlns:mc="http://schemas.openxmlformats.org/markup-compatibility/2006" xmlns:o="urn:schemas-microsoft-com:office:office" xmlns:r="http://schemas.openxmlformats.org/officeDocument/2006/relationships" xmlns:m="http://schemas.openxmlformats.org/officeDocument/2006/math" xmlns:v="urn:schemas-microsoft-com:vml" xmlns:wp14="http://schemas.microsoft.com/office/word/2010/wordprocessingDrawing" xmlns:wp="http://schemas.openxmlformats.org/drawingml/2006/wordprocessingDrawing" xmlns:w10="urn:schemas-microsoft-com:office:word" xmlns:w="http://schemas.openxmlformats.org/wordprocessingml/2006/main" xmlns:w14="http://schemas.microsoft.com/office/word/2010/wordml" xmlns:w15="http://schemas.microsoft.com/office/word/2012/wordml" xmlns:wpg="http://schemas.microsoft.com/office/word/2010/wordprocessingGroup" xmlns:wpi="http://schemas.microsoft.com/office/word/2010/wordprocessingInk" xmlns:wne="http://schemas.microsoft.com/office/word/2006/wordml" xmlns:wps="http://schemas.microsoft.com/office/word/2010/wordprocessingShape" mc:Ignorable="w14 w15 wp14">
+<w:document xmlns:wpc="http://schemas.microsoft.com/office/word/2010/wordprocessingCanvas" xmlns:cx="http://schemas.microsoft.com/office/drawing/2014/chartex" xmlns:cx1="http://schemas.microsoft.com/office/drawing/2015/9/8/chartex" xmlns:cx2="http://schemas.microsoft.com/office/drawing/2015/10/21/chartex" xmlns:cx3="http://schemas.microsoft.com/office/drawing/2016/5/9/chartex" xmlns:cx4="http://schemas.microsoft.com/office/drawing/2016/5/10/chartex" xmlns:cx5="http://schemas.microsoft.com/office/drawing/2016/5/11/chartex" xmlns:cx6="http://schemas.microsoft.com/office/drawing/2016/5/12/chartex" xmlns:cx7="http://schemas.microsoft.com/office/drawing/2016/5/13/chartex" xmlns:cx8="http://schemas.microsoft.com/office/drawing/2016/5/14/chartex" xmlns:mc="http://schemas.openxmlformats.org/markup-compatibility/2006" xmlns:aink="http://schemas.microsoft.com/office/drawing/2016/ink" xmlns:am3d="http://schemas.microsoft.com/office/drawing/2017/model3d" xmlns:o="urn:schemas-microsoft-com:office:office" xmlns:r="http://schemas.openxmlformats.org/officeDocument/2006/relationships" xmlns:m="http://schemas.openxmlformats.org/officeDocument/2006/math" xmlns:v="urn:schemas-microsoft-com:vml" xmlns:wp14="http://schemas.microsoft.com/office/word/2010/wordprocessingDrawing" xmlns:wp="http://schemas.openxmlformats.org/drawingml/2006/wordprocessingDrawing" xmlns:w10="urn:schemas-microsoft-com:office:word" xmlns:w="http://schemas.openxmlformats.org/wordprocessingml/2006/main" xmlns:w14="http://schemas.microsoft.com/office/word/2010/wordml" xmlns:w15="http://schemas.microsoft.com/office/word/2012/wordml" xmlns:w16cid="http://schemas.microsoft.com/office/word/2016/wordml/cid" xmlns:w16se="http://schemas.microsoft.com/office/word/2015/wordml/symex" xmlns:wpg="http://schemas.microsoft.com/office/word/2010/wordprocessingGroup" xmlns:wpi="http://schemas.microsoft.com/office/word/2010/wordprocessingInk" xmlns:wne="http://schemas.microsoft.com/office/word/2006/wordml" xmlns:wps="http://schemas.microsoft.com/office/word/2010/wordprocessingShape" mc:Ignorable="w14 w15 w16se w16cid wp14">
   <w:body>
     <w:p>
       <w:pPr>
         <w:pStyle w:val="Heading1"/>
       </w:pPr>
       <w:r>
-        <w:t>Daily Review</w:t>
+        <w:t>{{ instrument_group_name</w:t>
+      </w:r>
+      <w:bookmarkStart w:id="0" w:name="_GoBack"/>
+      <w:bookmarkEnd w:id="0"/>
+      <w:r>
+        <w:t xml:space="preserve"> }}</w:t>
+      </w:r>
+      <w:r>
+        <w:t xml:space="preserve"> Review</w:t>
       </w:r>
     </w:p>
     <w:p>
@@ -57,7 +65,6 @@
               </w:rPr>
               <w:t xml:space="preserve">{{ </w:t>
             </w:r>
-            <w:proofErr w:type="spellStart"/>
             <w:r>
               <w:rPr>
                 <w:sz w:val="16"/>
@@ -65,7 +72,6 @@
               </w:rPr>
               <w:t>instrument_group_name</w:t>
             </w:r>
-            <w:proofErr w:type="spellEnd"/>
             <w:r>
               <w:rPr>
                 <w:sz w:val="16"/>
@@ -103,25 +109,7 @@
                 <w:sz w:val="16"/>
                 <w:szCs w:val="16"/>
               </w:rPr>
-              <w:t>%</w:t>
-            </w:r>
-            <w:proofErr w:type="spellStart"/>
-            <w:r>
-              <w:rPr>
-                <w:b w:val="0"/>
-                <w:sz w:val="16"/>
-                <w:szCs w:val="16"/>
-              </w:rPr>
-              <w:t>tc</w:t>
-            </w:r>
-            <w:proofErr w:type="spellEnd"/>
-            <w:r>
-              <w:rPr>
-                <w:b w:val="0"/>
-                <w:sz w:val="16"/>
-                <w:szCs w:val="16"/>
-              </w:rPr>
-              <w:t xml:space="preserve"> for col in p1</w:t>
+              <w:t>%tc for col in p1</w:t>
             </w:r>
             <w:r>
               <w:rPr>
@@ -186,43 +174,7 @@
                 <w:sz w:val="16"/>
                 <w:szCs w:val="16"/>
               </w:rPr>
-              <w:t>{%</w:t>
-            </w:r>
-            <w:proofErr w:type="spellStart"/>
-            <w:r>
-              <w:rPr>
-                <w:b w:val="0"/>
-                <w:sz w:val="16"/>
-                <w:szCs w:val="16"/>
-              </w:rPr>
-              <w:t>tc</w:t>
-            </w:r>
-            <w:proofErr w:type="spellEnd"/>
-            <w:r>
-              <w:rPr>
-                <w:b w:val="0"/>
-                <w:sz w:val="16"/>
-                <w:szCs w:val="16"/>
-              </w:rPr>
-              <w:t xml:space="preserve"> </w:t>
-            </w:r>
-            <w:proofErr w:type="spellStart"/>
-            <w:r>
-              <w:rPr>
-                <w:b w:val="0"/>
-                <w:sz w:val="16"/>
-                <w:szCs w:val="16"/>
-              </w:rPr>
-              <w:t>endfor</w:t>
-            </w:r>
-            <w:proofErr w:type="spellEnd"/>
-            <w:r>
-              <w:rPr>
-                <w:b w:val="0"/>
-                <w:sz w:val="16"/>
-                <w:szCs w:val="16"/>
-              </w:rPr>
-              <w:t xml:space="preserve"> %}</w:t>
+              <w:t>{%tc endfor %}</w:t>
             </w:r>
           </w:p>
         </w:tc>
@@ -251,25 +203,7 @@
                 <w:szCs w:val="16"/>
                 <w:lang w:val="en-US"/>
               </w:rPr>
-              <w:t>{%</w:t>
-            </w:r>
-            <w:proofErr w:type="spellStart"/>
-            <w:r>
-              <w:rPr>
-                <w:sz w:val="16"/>
-                <w:szCs w:val="16"/>
-                <w:lang w:val="en-US"/>
-              </w:rPr>
-              <w:t>tr</w:t>
-            </w:r>
-            <w:proofErr w:type="spellEnd"/>
-            <w:r>
-              <w:rPr>
-                <w:sz w:val="16"/>
-                <w:szCs w:val="16"/>
-                <w:lang w:val="en-US"/>
-              </w:rPr>
-              <w:t xml:space="preserve"> for item in </w:t>
+              <w:t xml:space="preserve">{%tr for item in </w:t>
             </w:r>
             <w:r>
               <w:rPr>
@@ -322,43 +256,7 @@
                 <w:sz w:val="16"/>
                 <w:szCs w:val="16"/>
               </w:rPr>
-              <w:t xml:space="preserve">{% </w:t>
-            </w:r>
-            <w:proofErr w:type="spellStart"/>
-            <w:r>
-              <w:rPr>
-                <w:b w:val="0"/>
-                <w:sz w:val="16"/>
-                <w:szCs w:val="16"/>
-              </w:rPr>
-              <w:t>cellbg</w:t>
-            </w:r>
-            <w:proofErr w:type="spellEnd"/>
-            <w:r>
-              <w:rPr>
-                <w:b w:val="0"/>
-                <w:sz w:val="16"/>
-                <w:szCs w:val="16"/>
-              </w:rPr>
-              <w:t xml:space="preserve"> item.bg %}{{ </w:t>
-            </w:r>
-            <w:proofErr w:type="spellStart"/>
-            <w:r>
-              <w:rPr>
-                <w:b w:val="0"/>
-                <w:sz w:val="16"/>
-                <w:szCs w:val="16"/>
-              </w:rPr>
-              <w:t>item.label</w:t>
-            </w:r>
-            <w:proofErr w:type="spellEnd"/>
-            <w:r>
-              <w:rPr>
-                <w:b w:val="0"/>
-                <w:sz w:val="16"/>
-                <w:szCs w:val="16"/>
-              </w:rPr>
-              <w:t xml:space="preserve"> }}</w:t>
+              <w:t>{% cellbg item.bg %}{{ item.label }}</w:t>
             </w:r>
           </w:p>
         </w:tc>
@@ -380,33 +278,8 @@
                 <w:sz w:val="16"/>
                 <w:szCs w:val="16"/>
               </w:rPr>
-              <w:t>{%</w:t>
-            </w:r>
-            <w:proofErr w:type="spellStart"/>
-            <w:r>
-              <w:rPr>
-                <w:sz w:val="16"/>
-                <w:szCs w:val="16"/>
-              </w:rPr>
-              <w:t>tc</w:t>
-            </w:r>
-            <w:proofErr w:type="spellEnd"/>
-            <w:r>
-              <w:rPr>
-                <w:sz w:val="16"/>
-                <w:szCs w:val="16"/>
-              </w:rPr>
-              <w:t xml:space="preserve"> for col in </w:t>
-            </w:r>
-            <w:proofErr w:type="spellStart"/>
-            <w:r>
-              <w:rPr>
-                <w:sz w:val="16"/>
-                <w:szCs w:val="16"/>
-              </w:rPr>
-              <w:t>item.all</w:t>
-            </w:r>
-            <w:proofErr w:type="spellEnd"/>
+              <w:t>{%tc for col in item.all</w:t>
+            </w:r>
             <w:r>
               <w:rPr>
                 <w:sz w:val="16"/>
@@ -434,39 +307,7 @@
                 <w:sz w:val="16"/>
                 <w:szCs w:val="16"/>
               </w:rPr>
-              <w:t xml:space="preserve">{% </w:t>
-            </w:r>
-            <w:proofErr w:type="spellStart"/>
-            <w:r>
-              <w:rPr>
-                <w:sz w:val="16"/>
-                <w:szCs w:val="16"/>
-              </w:rPr>
-              <w:t>cellbg</w:t>
-            </w:r>
-            <w:proofErr w:type="spellEnd"/>
-            <w:r>
-              <w:rPr>
-                <w:sz w:val="16"/>
-                <w:szCs w:val="16"/>
-              </w:rPr>
-              <w:t xml:space="preserve"> col.bg %}{{ </w:t>
-            </w:r>
-            <w:proofErr w:type="spellStart"/>
-            <w:r>
-              <w:rPr>
-                <w:sz w:val="16"/>
-                <w:szCs w:val="16"/>
-              </w:rPr>
-              <w:t>col.value</w:t>
-            </w:r>
-            <w:proofErr w:type="spellEnd"/>
-            <w:r>
-              <w:rPr>
-                <w:sz w:val="16"/>
-                <w:szCs w:val="16"/>
-              </w:rPr>
-              <w:t xml:space="preserve"> }}</w:t>
+              <w:t>{% cellbg col.bg %}{{ col.value }}</w:t>
             </w:r>
           </w:p>
         </w:tc>
@@ -488,39 +329,7 @@
                 <w:sz w:val="16"/>
                 <w:szCs w:val="16"/>
               </w:rPr>
-              <w:t>{%</w:t>
-            </w:r>
-            <w:proofErr w:type="spellStart"/>
-            <w:r>
-              <w:rPr>
-                <w:sz w:val="16"/>
-                <w:szCs w:val="16"/>
-              </w:rPr>
-              <w:t>tc</w:t>
-            </w:r>
-            <w:proofErr w:type="spellEnd"/>
-            <w:r>
-              <w:rPr>
-                <w:sz w:val="16"/>
-                <w:szCs w:val="16"/>
-              </w:rPr>
-              <w:t xml:space="preserve"> </w:t>
-            </w:r>
-            <w:proofErr w:type="spellStart"/>
-            <w:r>
-              <w:rPr>
-                <w:sz w:val="16"/>
-                <w:szCs w:val="16"/>
-              </w:rPr>
-              <w:t>endfor</w:t>
-            </w:r>
-            <w:proofErr w:type="spellEnd"/>
-            <w:r>
-              <w:rPr>
-                <w:sz w:val="16"/>
-                <w:szCs w:val="16"/>
-              </w:rPr>
-              <w:t xml:space="preserve"> %}</w:t>
+              <w:t>{%tc endfor %}</w:t>
             </w:r>
           </w:p>
         </w:tc>
@@ -549,43 +358,7 @@
                 <w:szCs w:val="16"/>
                 <w:lang w:val="en-US"/>
               </w:rPr>
-              <w:t>{%</w:t>
-            </w:r>
-            <w:proofErr w:type="spellStart"/>
-            <w:r>
-              <w:rPr>
-                <w:sz w:val="16"/>
-                <w:szCs w:val="16"/>
-                <w:lang w:val="en-US"/>
-              </w:rPr>
-              <w:t>tr</w:t>
-            </w:r>
-            <w:proofErr w:type="spellEnd"/>
-            <w:r>
-              <w:rPr>
-                <w:sz w:val="16"/>
-                <w:szCs w:val="16"/>
-                <w:lang w:val="en-US"/>
-              </w:rPr>
-              <w:t xml:space="preserve"> </w:t>
-            </w:r>
-            <w:proofErr w:type="spellStart"/>
-            <w:r>
-              <w:rPr>
-                <w:sz w:val="16"/>
-                <w:szCs w:val="16"/>
-                <w:lang w:val="en-US"/>
-              </w:rPr>
-              <w:t>endfor</w:t>
-            </w:r>
-            <w:proofErr w:type="spellEnd"/>
-            <w:r>
-              <w:rPr>
-                <w:sz w:val="16"/>
-                <w:szCs w:val="16"/>
-                <w:lang w:val="en-US"/>
-              </w:rPr>
-              <w:t xml:space="preserve"> %}</w:t>
+              <w:t>{%tr endfor %}</w:t>
             </w:r>
           </w:p>
         </w:tc>
@@ -603,18 +376,14 @@
       <w:pPr>
         <w:pStyle w:val="Heading2"/>
       </w:pPr>
+      <w:proofErr w:type="gramStart"/>
       <w:r>
         <w:lastRenderedPageBreak/>
-        <w:t>{</w:t>
-      </w:r>
-      <w:proofErr w:type="gramStart"/>
-      <w:r>
-        <w:t>{</w:t>
+        <w:t>{{</w:t>
       </w:r>
       <w:r>
         <w:t xml:space="preserve"> </w:t>
       </w:r>
-      <w:proofErr w:type="spellStart"/>
       <w:r>
         <w:t>instrument</w:t>
       </w:r>
@@ -622,7 +391,6 @@
       <w:r>
         <w:t>_name</w:t>
       </w:r>
-      <w:proofErr w:type="spellEnd"/>
       <w:r>
         <w:t xml:space="preserve"> </w:t>
       </w:r>
@@ -684,7 +452,6 @@
               </w:rPr>
               <w:t xml:space="preserve">{{ </w:t>
             </w:r>
-            <w:proofErr w:type="spellStart"/>
             <w:r>
               <w:rPr>
                 <w:sz w:val="16"/>
@@ -692,7 +459,6 @@
               </w:rPr>
               <w:t>instrument_group_name</w:t>
             </w:r>
-            <w:proofErr w:type="spellEnd"/>
             <w:r>
               <w:rPr>
                 <w:sz w:val="16"/>
@@ -722,25 +488,7 @@
                 <w:sz w:val="16"/>
                 <w:szCs w:val="16"/>
               </w:rPr>
-              <w:t>{%</w:t>
-            </w:r>
-            <w:proofErr w:type="spellStart"/>
-            <w:r>
-              <w:rPr>
-                <w:b w:val="0"/>
-                <w:sz w:val="16"/>
-                <w:szCs w:val="16"/>
-              </w:rPr>
-              <w:t>tc</w:t>
-            </w:r>
-            <w:proofErr w:type="spellEnd"/>
-            <w:r>
-              <w:rPr>
-                <w:b w:val="0"/>
-                <w:sz w:val="16"/>
-                <w:szCs w:val="16"/>
-              </w:rPr>
-              <w:t xml:space="preserve"> for col in p1_1</w:t>
+              <w:t>{%tc for col in p1_1</w:t>
             </w:r>
             <w:r>
               <w:rPr>
@@ -797,43 +545,7 @@
                 <w:sz w:val="16"/>
                 <w:szCs w:val="16"/>
               </w:rPr>
-              <w:t>{%</w:t>
-            </w:r>
-            <w:proofErr w:type="spellStart"/>
-            <w:r>
-              <w:rPr>
-                <w:b w:val="0"/>
-                <w:sz w:val="16"/>
-                <w:szCs w:val="16"/>
-              </w:rPr>
-              <w:t>tc</w:t>
-            </w:r>
-            <w:proofErr w:type="spellEnd"/>
-            <w:r>
-              <w:rPr>
-                <w:b w:val="0"/>
-                <w:sz w:val="16"/>
-                <w:szCs w:val="16"/>
-              </w:rPr>
-              <w:t xml:space="preserve"> </w:t>
-            </w:r>
-            <w:proofErr w:type="spellStart"/>
-            <w:r>
-              <w:rPr>
-                <w:b w:val="0"/>
-                <w:sz w:val="16"/>
-                <w:szCs w:val="16"/>
-              </w:rPr>
-              <w:t>endfor</w:t>
-            </w:r>
-            <w:proofErr w:type="spellEnd"/>
-            <w:r>
-              <w:rPr>
-                <w:b w:val="0"/>
-                <w:sz w:val="16"/>
-                <w:szCs w:val="16"/>
-              </w:rPr>
-              <w:t xml:space="preserve"> %}</w:t>
+              <w:t>{%tc endfor %}</w:t>
             </w:r>
           </w:p>
         </w:tc>
@@ -859,25 +571,7 @@
                 <w:szCs w:val="16"/>
                 <w:lang w:val="en-US"/>
               </w:rPr>
-              <w:t>{%</w:t>
-            </w:r>
-            <w:proofErr w:type="spellStart"/>
-            <w:r>
-              <w:rPr>
-                <w:sz w:val="16"/>
-                <w:szCs w:val="16"/>
-                <w:lang w:val="en-US"/>
-              </w:rPr>
-              <w:t>tr</w:t>
-            </w:r>
-            <w:proofErr w:type="spellEnd"/>
-            <w:r>
-              <w:rPr>
-                <w:sz w:val="16"/>
-                <w:szCs w:val="16"/>
-                <w:lang w:val="en-US"/>
-              </w:rPr>
-              <w:t xml:space="preserve"> for item in </w:t>
+              <w:t xml:space="preserve">{%tr for item in </w:t>
             </w:r>
             <w:r>
               <w:rPr>
@@ -919,43 +613,7 @@
                 <w:sz w:val="16"/>
                 <w:szCs w:val="16"/>
               </w:rPr>
-              <w:t xml:space="preserve">{% </w:t>
-            </w:r>
-            <w:proofErr w:type="spellStart"/>
-            <w:r>
-              <w:rPr>
-                <w:b w:val="0"/>
-                <w:sz w:val="16"/>
-                <w:szCs w:val="16"/>
-              </w:rPr>
-              <w:t>cellbg</w:t>
-            </w:r>
-            <w:proofErr w:type="spellEnd"/>
-            <w:r>
-              <w:rPr>
-                <w:b w:val="0"/>
-                <w:sz w:val="16"/>
-                <w:szCs w:val="16"/>
-              </w:rPr>
-              <w:t xml:space="preserve"> item.bg %}{{ </w:t>
-            </w:r>
-            <w:proofErr w:type="spellStart"/>
-            <w:r>
-              <w:rPr>
-                <w:b w:val="0"/>
-                <w:sz w:val="16"/>
-                <w:szCs w:val="16"/>
-              </w:rPr>
-              <w:t>item.label</w:t>
-            </w:r>
-            <w:proofErr w:type="spellEnd"/>
-            <w:r>
-              <w:rPr>
-                <w:b w:val="0"/>
-                <w:sz w:val="16"/>
-                <w:szCs w:val="16"/>
-              </w:rPr>
-              <w:t xml:space="preserve"> }}</w:t>
+              <w:t>{% cellbg item.bg %}{{ item.label }}</w:t>
             </w:r>
           </w:p>
         </w:tc>
@@ -977,33 +635,8 @@
                 <w:sz w:val="16"/>
                 <w:szCs w:val="16"/>
               </w:rPr>
-              <w:t>{%</w:t>
-            </w:r>
-            <w:proofErr w:type="spellStart"/>
-            <w:r>
-              <w:rPr>
-                <w:sz w:val="16"/>
-                <w:szCs w:val="16"/>
-              </w:rPr>
-              <w:t>tc</w:t>
-            </w:r>
-            <w:proofErr w:type="spellEnd"/>
-            <w:r>
-              <w:rPr>
-                <w:sz w:val="16"/>
-                <w:szCs w:val="16"/>
-              </w:rPr>
-              <w:t xml:space="preserve"> for col in </w:t>
-            </w:r>
-            <w:proofErr w:type="spellStart"/>
-            <w:r>
-              <w:rPr>
-                <w:sz w:val="16"/>
-                <w:szCs w:val="16"/>
-              </w:rPr>
-              <w:t>item.all</w:t>
-            </w:r>
-            <w:proofErr w:type="spellEnd"/>
+              <w:t>{%tc for col in item.all</w:t>
+            </w:r>
             <w:r>
               <w:rPr>
                 <w:sz w:val="16"/>
@@ -1031,39 +664,7 @@
                 <w:sz w:val="16"/>
                 <w:szCs w:val="16"/>
               </w:rPr>
-              <w:t xml:space="preserve">{% </w:t>
-            </w:r>
-            <w:proofErr w:type="spellStart"/>
-            <w:r>
-              <w:rPr>
-                <w:sz w:val="16"/>
-                <w:szCs w:val="16"/>
-              </w:rPr>
-              <w:t>cellbg</w:t>
-            </w:r>
-            <w:proofErr w:type="spellEnd"/>
-            <w:r>
-              <w:rPr>
-                <w:sz w:val="16"/>
-                <w:szCs w:val="16"/>
-              </w:rPr>
-              <w:t xml:space="preserve"> col.bg %}{{ </w:t>
-            </w:r>
-            <w:proofErr w:type="spellStart"/>
-            <w:r>
-              <w:rPr>
-                <w:sz w:val="16"/>
-                <w:szCs w:val="16"/>
-              </w:rPr>
-              <w:t>col.value</w:t>
-            </w:r>
-            <w:proofErr w:type="spellEnd"/>
-            <w:r>
-              <w:rPr>
-                <w:sz w:val="16"/>
-                <w:szCs w:val="16"/>
-              </w:rPr>
-              <w:t xml:space="preserve"> }}</w:t>
+              <w:t>{% cellbg col.bg %}{{ col.value }}</w:t>
             </w:r>
           </w:p>
         </w:tc>
@@ -1085,39 +686,7 @@
                 <w:sz w:val="16"/>
                 <w:szCs w:val="16"/>
               </w:rPr>
-              <w:t>{%</w:t>
-            </w:r>
-            <w:proofErr w:type="spellStart"/>
-            <w:r>
-              <w:rPr>
-                <w:sz w:val="16"/>
-                <w:szCs w:val="16"/>
-              </w:rPr>
-              <w:t>tc</w:t>
-            </w:r>
-            <w:proofErr w:type="spellEnd"/>
-            <w:r>
-              <w:rPr>
-                <w:sz w:val="16"/>
-                <w:szCs w:val="16"/>
-              </w:rPr>
-              <w:t xml:space="preserve"> </w:t>
-            </w:r>
-            <w:proofErr w:type="spellStart"/>
-            <w:r>
-              <w:rPr>
-                <w:sz w:val="16"/>
-                <w:szCs w:val="16"/>
-              </w:rPr>
-              <w:t>endfor</w:t>
-            </w:r>
-            <w:proofErr w:type="spellEnd"/>
-            <w:r>
-              <w:rPr>
-                <w:sz w:val="16"/>
-                <w:szCs w:val="16"/>
-              </w:rPr>
-              <w:t xml:space="preserve"> %}</w:t>
+              <w:t>{%tc endfor %}</w:t>
             </w:r>
           </w:p>
         </w:tc>
@@ -1143,43 +712,7 @@
                 <w:szCs w:val="16"/>
                 <w:lang w:val="en-US"/>
               </w:rPr>
-              <w:t>{%</w:t>
-            </w:r>
-            <w:proofErr w:type="spellStart"/>
-            <w:r>
-              <w:rPr>
-                <w:sz w:val="16"/>
-                <w:szCs w:val="16"/>
-                <w:lang w:val="en-US"/>
-              </w:rPr>
-              <w:t>tr</w:t>
-            </w:r>
-            <w:proofErr w:type="spellEnd"/>
-            <w:r>
-              <w:rPr>
-                <w:sz w:val="16"/>
-                <w:szCs w:val="16"/>
-                <w:lang w:val="en-US"/>
-              </w:rPr>
-              <w:t xml:space="preserve"> </w:t>
-            </w:r>
-            <w:proofErr w:type="spellStart"/>
-            <w:r>
-              <w:rPr>
-                <w:sz w:val="16"/>
-                <w:szCs w:val="16"/>
-                <w:lang w:val="en-US"/>
-              </w:rPr>
-              <w:t>endfor</w:t>
-            </w:r>
-            <w:proofErr w:type="spellEnd"/>
-            <w:r>
-              <w:rPr>
-                <w:sz w:val="16"/>
-                <w:szCs w:val="16"/>
-                <w:lang w:val="en-US"/>
-              </w:rPr>
-              <w:t xml:space="preserve"> %}</w:t>
+              <w:t>{%tr endfor %}</w:t>
             </w:r>
           </w:p>
         </w:tc>
@@ -1215,21 +748,13 @@
       </w:r>
     </w:p>
     <w:p>
-      <w:r>
-        <w:t>{</w:t>
-      </w:r>
       <w:proofErr w:type="gramStart"/>
       <w:r>
-        <w:t>{ commentary</w:t>
+        <w:t>{{ commentary</w:t>
       </w:r>
       <w:proofErr w:type="gramEnd"/>
       <w:r>
-        <w:t xml:space="preserve"> </w:t>
-      </w:r>
-      <w:bookmarkStart w:id="0" w:name="_GoBack"/>
-      <w:bookmarkEnd w:id="0"/>
-      <w:r>
-        <w:t>}}</w:t>
+        <w:t xml:space="preserve"> }}</w:t>
       </w:r>
     </w:p>
     <w:p/>
@@ -1253,47 +778,39 @@
       <w:pPr>
         <w:pStyle w:val="Heading2"/>
       </w:pPr>
+      <w:proofErr w:type="gramStart"/>
       <w:r>
         <w:lastRenderedPageBreak/>
-        <w:t>{</w:t>
-      </w:r>
-      <w:proofErr w:type="gramStart"/>
-      <w:r>
-        <w:t>{</w:t>
+        <w:t>{{</w:t>
       </w:r>
       <w:r>
         <w:t xml:space="preserve"> </w:t>
       </w:r>
-      <w:proofErr w:type="spellStart"/>
       <w:r>
         <w:t>instrument</w:t>
       </w:r>
       <w:proofErr w:type="gramEnd"/>
       <w:r>
-        <w:t>_name</w:t>
-      </w:r>
-      <w:proofErr w:type="spellEnd"/>
-      <w:r>
-        <w:t xml:space="preserve"> }}</w:t>
+        <w:t>_name }}</w:t>
       </w:r>
       <w:r>
         <w:t xml:space="preserve"> -- WEEKLY / MONTHLY</w:t>
       </w:r>
     </w:p>
     <w:p>
-      <w:r>
-        <w:t>{</w:t>
-      </w:r>
       <w:proofErr w:type="gramStart"/>
       <w:r>
-        <w:t xml:space="preserve">{ </w:t>
-      </w:r>
-      <w:r>
-        <w:t>id1</w:t>
+        <w:t xml:space="preserve">{{ </w:t>
+      </w:r>
+      <w:r>
+        <w:t>weekly</w:t>
       </w:r>
       <w:proofErr w:type="gramEnd"/>
       <w:r>
-        <w:t xml:space="preserve">_daily </w:t>
+        <w:t>_monthly_chart</w:t>
+      </w:r>
+      <w:r>
+        <w:t xml:space="preserve"> </w:t>
       </w:r>
       <w:r>
         <w:t>}}</w:t>
@@ -1317,28 +834,20 @@
       <w:pPr>
         <w:pStyle w:val="Heading2"/>
       </w:pPr>
+      <w:proofErr w:type="gramStart"/>
       <w:r>
         <w:lastRenderedPageBreak/>
-        <w:t>{</w:t>
-      </w:r>
-      <w:proofErr w:type="gramStart"/>
-      <w:r>
-        <w:t>{</w:t>
+        <w:t>{{</w:t>
       </w:r>
       <w:r>
         <w:t xml:space="preserve"> </w:t>
       </w:r>
-      <w:proofErr w:type="spellStart"/>
       <w:r>
         <w:t>instrument</w:t>
       </w:r>
       <w:proofErr w:type="gramEnd"/>
       <w:r>
-        <w:t>_name</w:t>
-      </w:r>
-      <w:proofErr w:type="spellEnd"/>
-      <w:r>
-        <w:t xml:space="preserve"> }}</w:t>
+        <w:t>_name }}</w:t>
       </w:r>
       <w:r>
         <w:t xml:space="preserve"> -- DAILY</w:t>
@@ -1355,6 +864,7 @@
           <w:lang w:eastAsia="en-US"/>
         </w:rPr>
       </w:pPr>
+      <w:proofErr w:type="gramStart"/>
       <w:r>
         <w:rPr>
           <w:rFonts w:asciiTheme="minorHAnsi" w:eastAsiaTheme="minorHAnsi" w:hAnsiTheme="minorHAnsi" w:cstheme="minorBidi"/>
@@ -1362,9 +872,8 @@
           <w:szCs w:val="22"/>
           <w:lang w:eastAsia="en-US"/>
         </w:rPr>
-        <w:t>{</w:t>
-      </w:r>
-      <w:proofErr w:type="gramStart"/>
+        <w:t xml:space="preserve">{{ </w:t>
+      </w:r>
       <w:r>
         <w:rPr>
           <w:rFonts w:asciiTheme="minorHAnsi" w:eastAsiaTheme="minorHAnsi" w:hAnsiTheme="minorHAnsi" w:cstheme="minorBidi"/>
@@ -1372,8 +881,9 @@
           <w:szCs w:val="22"/>
           <w:lang w:eastAsia="en-US"/>
         </w:rPr>
-        <w:t xml:space="preserve">{ </w:t>
-      </w:r>
+        <w:t>daily</w:t>
+      </w:r>
+      <w:proofErr w:type="gramEnd"/>
       <w:r>
         <w:rPr>
           <w:rFonts w:asciiTheme="minorHAnsi" w:eastAsiaTheme="minorHAnsi" w:hAnsiTheme="minorHAnsi" w:cstheme="minorBidi"/>
@@ -1381,9 +891,8 @@
           <w:szCs w:val="22"/>
           <w:lang w:eastAsia="en-US"/>
         </w:rPr>
-        <w:t>id2</w:t>
-      </w:r>
-      <w:proofErr w:type="gramEnd"/>
+        <w:t>_chart</w:t>
+      </w:r>
       <w:r>
         <w:rPr>
           <w:rFonts w:asciiTheme="minorHAnsi" w:eastAsiaTheme="minorHAnsi" w:hAnsiTheme="minorHAnsi" w:cstheme="minorBidi"/>
@@ -1418,7 +927,7 @@
 </file>
 
 <file path=word/endnotes.xml><?xml version="1.0" encoding="utf-8"?>
-<w:endnotes xmlns:wpc="http://schemas.microsoft.com/office/word/2010/wordprocessingCanvas" xmlns:mc="http://schemas.openxmlformats.org/markup-compatibility/2006" xmlns:o="urn:schemas-microsoft-com:office:office" xmlns:r="http://schemas.openxmlformats.org/officeDocument/2006/relationships" xmlns:m="http://schemas.openxmlformats.org/officeDocument/2006/math" xmlns:v="urn:schemas-microsoft-com:vml" xmlns:wp14="http://schemas.microsoft.com/office/word/2010/wordprocessingDrawing" xmlns:wp="http://schemas.openxmlformats.org/drawingml/2006/wordprocessingDrawing" xmlns:w10="urn:schemas-microsoft-com:office:word" xmlns:w="http://schemas.openxmlformats.org/wordprocessingml/2006/main" xmlns:w14="http://schemas.microsoft.com/office/word/2010/wordml" xmlns:w15="http://schemas.microsoft.com/office/word/2012/wordml" xmlns:wpg="http://schemas.microsoft.com/office/word/2010/wordprocessingGroup" xmlns:wpi="http://schemas.microsoft.com/office/word/2010/wordprocessingInk" xmlns:wne="http://schemas.microsoft.com/office/word/2006/wordml" xmlns:wps="http://schemas.microsoft.com/office/word/2010/wordprocessingShape" mc:Ignorable="w14 w15 wp14">
+<w:endnotes xmlns:wpc="http://schemas.microsoft.com/office/word/2010/wordprocessingCanvas" xmlns:cx="http://schemas.microsoft.com/office/drawing/2014/chartex" xmlns:cx1="http://schemas.microsoft.com/office/drawing/2015/9/8/chartex" xmlns:cx2="http://schemas.microsoft.com/office/drawing/2015/10/21/chartex" xmlns:cx3="http://schemas.microsoft.com/office/drawing/2016/5/9/chartex" xmlns:cx4="http://schemas.microsoft.com/office/drawing/2016/5/10/chartex" xmlns:cx5="http://schemas.microsoft.com/office/drawing/2016/5/11/chartex" xmlns:cx6="http://schemas.microsoft.com/office/drawing/2016/5/12/chartex" xmlns:cx7="http://schemas.microsoft.com/office/drawing/2016/5/13/chartex" xmlns:cx8="http://schemas.microsoft.com/office/drawing/2016/5/14/chartex" xmlns:mc="http://schemas.openxmlformats.org/markup-compatibility/2006" xmlns:aink="http://schemas.microsoft.com/office/drawing/2016/ink" xmlns:am3d="http://schemas.microsoft.com/office/drawing/2017/model3d" xmlns:o="urn:schemas-microsoft-com:office:office" xmlns:r="http://schemas.openxmlformats.org/officeDocument/2006/relationships" xmlns:m="http://schemas.openxmlformats.org/officeDocument/2006/math" xmlns:v="urn:schemas-microsoft-com:vml" xmlns:wp14="http://schemas.microsoft.com/office/word/2010/wordprocessingDrawing" xmlns:wp="http://schemas.openxmlformats.org/drawingml/2006/wordprocessingDrawing" xmlns:w10="urn:schemas-microsoft-com:office:word" xmlns:w="http://schemas.openxmlformats.org/wordprocessingml/2006/main" xmlns:w14="http://schemas.microsoft.com/office/word/2010/wordml" xmlns:w15="http://schemas.microsoft.com/office/word/2012/wordml" xmlns:w16cid="http://schemas.microsoft.com/office/word/2016/wordml/cid" xmlns:w16se="http://schemas.microsoft.com/office/word/2015/wordml/symex" xmlns:wpg="http://schemas.microsoft.com/office/word/2010/wordprocessingGroup" xmlns:wpi="http://schemas.microsoft.com/office/word/2010/wordprocessingInk" xmlns:wne="http://schemas.microsoft.com/office/word/2006/wordml" xmlns:wps="http://schemas.microsoft.com/office/word/2010/wordprocessingShape" mc:Ignorable="w14 w15 w16se w16cid wp14">
   <w:endnote w:type="separator" w:id="-1">
     <w:p>
       <w:pPr>
@@ -1443,7 +952,7 @@
 </file>
 
 <file path=word/footer1.xml><?xml version="1.0" encoding="utf-8"?>
-<w:ftr xmlns:wpc="http://schemas.microsoft.com/office/word/2010/wordprocessingCanvas" xmlns:mc="http://schemas.openxmlformats.org/markup-compatibility/2006" xmlns:o="urn:schemas-microsoft-com:office:office" xmlns:r="http://schemas.openxmlformats.org/officeDocument/2006/relationships" xmlns:m="http://schemas.openxmlformats.org/officeDocument/2006/math" xmlns:v="urn:schemas-microsoft-com:vml" xmlns:wp14="http://schemas.microsoft.com/office/word/2010/wordprocessingDrawing" xmlns:wp="http://schemas.openxmlformats.org/drawingml/2006/wordprocessingDrawing" xmlns:w10="urn:schemas-microsoft-com:office:word" xmlns:w="http://schemas.openxmlformats.org/wordprocessingml/2006/main" xmlns:w14="http://schemas.microsoft.com/office/word/2010/wordml" xmlns:w15="http://schemas.microsoft.com/office/word/2012/wordml" xmlns:wpg="http://schemas.microsoft.com/office/word/2010/wordprocessingGroup" xmlns:wpi="http://schemas.microsoft.com/office/word/2010/wordprocessingInk" xmlns:wne="http://schemas.microsoft.com/office/word/2006/wordml" xmlns:wps="http://schemas.microsoft.com/office/word/2010/wordprocessingShape" mc:Ignorable="w14 w15 wp14">
+<w:ftr xmlns:wpc="http://schemas.microsoft.com/office/word/2010/wordprocessingCanvas" xmlns:cx="http://schemas.microsoft.com/office/drawing/2014/chartex" xmlns:cx1="http://schemas.microsoft.com/office/drawing/2015/9/8/chartex" xmlns:cx2="http://schemas.microsoft.com/office/drawing/2015/10/21/chartex" xmlns:cx3="http://schemas.microsoft.com/office/drawing/2016/5/9/chartex" xmlns:cx4="http://schemas.microsoft.com/office/drawing/2016/5/10/chartex" xmlns:cx5="http://schemas.microsoft.com/office/drawing/2016/5/11/chartex" xmlns:cx6="http://schemas.microsoft.com/office/drawing/2016/5/12/chartex" xmlns:cx7="http://schemas.microsoft.com/office/drawing/2016/5/13/chartex" xmlns:cx8="http://schemas.microsoft.com/office/drawing/2016/5/14/chartex" xmlns:mc="http://schemas.openxmlformats.org/markup-compatibility/2006" xmlns:aink="http://schemas.microsoft.com/office/drawing/2016/ink" xmlns:am3d="http://schemas.microsoft.com/office/drawing/2017/model3d" xmlns:o="urn:schemas-microsoft-com:office:office" xmlns:r="http://schemas.openxmlformats.org/officeDocument/2006/relationships" xmlns:m="http://schemas.openxmlformats.org/officeDocument/2006/math" xmlns:v="urn:schemas-microsoft-com:vml" xmlns:wp14="http://schemas.microsoft.com/office/word/2010/wordprocessingDrawing" xmlns:wp="http://schemas.openxmlformats.org/drawingml/2006/wordprocessingDrawing" xmlns:w10="urn:schemas-microsoft-com:office:word" xmlns:w="http://schemas.openxmlformats.org/wordprocessingml/2006/main" xmlns:w14="http://schemas.microsoft.com/office/word/2010/wordml" xmlns:w15="http://schemas.microsoft.com/office/word/2012/wordml" xmlns:w16cid="http://schemas.microsoft.com/office/word/2016/wordml/cid" xmlns:w16se="http://schemas.microsoft.com/office/word/2015/wordml/symex" xmlns:wpg="http://schemas.microsoft.com/office/word/2010/wordprocessingGroup" xmlns:wpi="http://schemas.microsoft.com/office/word/2010/wordprocessingInk" xmlns:wne="http://schemas.microsoft.com/office/word/2006/wordml" xmlns:wps="http://schemas.microsoft.com/office/word/2010/wordprocessingShape" mc:Ignorable="w14 w15 w16se w16cid wp14">
   <w:sdt>
     <w:sdtPr>
       <w:id w:val="219643473"/>
@@ -1496,7 +1005,7 @@
 </file>
 
 <file path=word/footnotes.xml><?xml version="1.0" encoding="utf-8"?>
-<w:footnotes xmlns:wpc="http://schemas.microsoft.com/office/word/2010/wordprocessingCanvas" xmlns:mc="http://schemas.openxmlformats.org/markup-compatibility/2006" xmlns:o="urn:schemas-microsoft-com:office:office" xmlns:r="http://schemas.openxmlformats.org/officeDocument/2006/relationships" xmlns:m="http://schemas.openxmlformats.org/officeDocument/2006/math" xmlns:v="urn:schemas-microsoft-com:vml" xmlns:wp14="http://schemas.microsoft.com/office/word/2010/wordprocessingDrawing" xmlns:wp="http://schemas.openxmlformats.org/drawingml/2006/wordprocessingDrawing" xmlns:w10="urn:schemas-microsoft-com:office:word" xmlns:w="http://schemas.openxmlformats.org/wordprocessingml/2006/main" xmlns:w14="http://schemas.microsoft.com/office/word/2010/wordml" xmlns:w15="http://schemas.microsoft.com/office/word/2012/wordml" xmlns:wpg="http://schemas.microsoft.com/office/word/2010/wordprocessingGroup" xmlns:wpi="http://schemas.microsoft.com/office/word/2010/wordprocessingInk" xmlns:wne="http://schemas.microsoft.com/office/word/2006/wordml" xmlns:wps="http://schemas.microsoft.com/office/word/2010/wordprocessingShape" mc:Ignorable="w14 w15 wp14">
+<w:footnotes xmlns:wpc="http://schemas.microsoft.com/office/word/2010/wordprocessingCanvas" xmlns:cx="http://schemas.microsoft.com/office/drawing/2014/chartex" xmlns:cx1="http://schemas.microsoft.com/office/drawing/2015/9/8/chartex" xmlns:cx2="http://schemas.microsoft.com/office/drawing/2015/10/21/chartex" xmlns:cx3="http://schemas.microsoft.com/office/drawing/2016/5/9/chartex" xmlns:cx4="http://schemas.microsoft.com/office/drawing/2016/5/10/chartex" xmlns:cx5="http://schemas.microsoft.com/office/drawing/2016/5/11/chartex" xmlns:cx6="http://schemas.microsoft.com/office/drawing/2016/5/12/chartex" xmlns:cx7="http://schemas.microsoft.com/office/drawing/2016/5/13/chartex" xmlns:cx8="http://schemas.microsoft.com/office/drawing/2016/5/14/chartex" xmlns:mc="http://schemas.openxmlformats.org/markup-compatibility/2006" xmlns:aink="http://schemas.microsoft.com/office/drawing/2016/ink" xmlns:am3d="http://schemas.microsoft.com/office/drawing/2017/model3d" xmlns:o="urn:schemas-microsoft-com:office:office" xmlns:r="http://schemas.openxmlformats.org/officeDocument/2006/relationships" xmlns:m="http://schemas.openxmlformats.org/officeDocument/2006/math" xmlns:v="urn:schemas-microsoft-com:vml" xmlns:wp14="http://schemas.microsoft.com/office/word/2010/wordprocessingDrawing" xmlns:wp="http://schemas.openxmlformats.org/drawingml/2006/wordprocessingDrawing" xmlns:w10="urn:schemas-microsoft-com:office:word" xmlns:w="http://schemas.openxmlformats.org/wordprocessingml/2006/main" xmlns:w14="http://schemas.microsoft.com/office/word/2010/wordml" xmlns:w15="http://schemas.microsoft.com/office/word/2012/wordml" xmlns:w16cid="http://schemas.microsoft.com/office/word/2016/wordml/cid" xmlns:w16se="http://schemas.microsoft.com/office/word/2015/wordml/symex" xmlns:wpg="http://schemas.microsoft.com/office/word/2010/wordprocessingGroup" xmlns:wpi="http://schemas.microsoft.com/office/word/2010/wordprocessingInk" xmlns:wne="http://schemas.microsoft.com/office/word/2006/wordml" xmlns:wps="http://schemas.microsoft.com/office/word/2010/wordprocessingShape" mc:Ignorable="w14 w15 w16se w16cid wp14">
   <w:footnote w:type="separator" w:id="-1">
     <w:p>
       <w:pPr>
@@ -1521,7 +1030,7 @@
 </file>
 
 <file path=word/styles.xml><?xml version="1.0" encoding="utf-8"?>
-<w:styles xmlns:mc="http://schemas.openxmlformats.org/markup-compatibility/2006" xmlns:r="http://schemas.openxmlformats.org/officeDocument/2006/relationships" xmlns:w="http://schemas.openxmlformats.org/wordprocessingml/2006/main" xmlns:w14="http://schemas.microsoft.com/office/word/2010/wordml" xmlns:w15="http://schemas.microsoft.com/office/word/2012/wordml" mc:Ignorable="w14 w15">
+<w:styles xmlns:mc="http://schemas.openxmlformats.org/markup-compatibility/2006" xmlns:r="http://schemas.openxmlformats.org/officeDocument/2006/relationships" xmlns:w="http://schemas.openxmlformats.org/wordprocessingml/2006/main" xmlns:w14="http://schemas.microsoft.com/office/word/2010/wordml" xmlns:w15="http://schemas.microsoft.com/office/word/2012/wordml" xmlns:w16cid="http://schemas.microsoft.com/office/word/2016/wordml/cid" xmlns:w16se="http://schemas.microsoft.com/office/word/2015/wordml/symex" mc:Ignorable="w14 w15 w16se w16cid">
   <w:docDefaults>
     <w:rPrDefault>
       <w:rPr>
@@ -1537,7 +1046,7 @@
       </w:pPr>
     </w:pPrDefault>
   </w:docDefaults>
-  <w:latentStyles w:defLockedState="0" w:defUIPriority="99" w:defSemiHidden="0" w:defUnhideWhenUsed="0" w:defQFormat="0" w:count="371">
+  <w:latentStyles w:defLockedState="0" w:defUIPriority="99" w:defSemiHidden="0" w:defUnhideWhenUsed="0" w:defQFormat="0" w:count="377">
     <w:lsdException w:name="Normal" w:uiPriority="0" w:qFormat="1"/>
     <w:lsdException w:name="heading 1" w:uiPriority="9" w:qFormat="1"/>
     <w:lsdException w:name="heading 2" w:semiHidden="1" w:uiPriority="9" w:unhideWhenUsed="1" w:qFormat="1"/>
@@ -1685,11 +1194,8 @@
     <w:lsdException w:name="Table 3D effects 3" w:semiHidden="1" w:unhideWhenUsed="1"/>
     <w:lsdException w:name="Table Contemporary" w:semiHidden="1" w:unhideWhenUsed="1"/>
     <w:lsdException w:name="Table Elegant" w:semiHidden="1" w:unhideWhenUsed="1"/>
-    <w:lsdException w:name="Table Professional" w:semiHidden="1" w:unhideWhenUsed="1"/>
     <w:lsdException w:name="Table Subtle 1" w:semiHidden="1" w:unhideWhenUsed="1"/>
     <w:lsdException w:name="Table Subtle 2" w:semiHidden="1" w:unhideWhenUsed="1"/>
-    <w:lsdException w:name="Table Web 1" w:semiHidden="1" w:unhideWhenUsed="1"/>
-    <w:lsdException w:name="Table Web 2" w:semiHidden="1" w:unhideWhenUsed="1"/>
     <w:lsdException w:name="Table Web 3" w:semiHidden="1" w:unhideWhenUsed="1"/>
     <w:lsdException w:name="Balloon Text" w:semiHidden="1" w:unhideWhenUsed="1"/>
     <w:lsdException w:name="Table Grid" w:uiPriority="39"/>
@@ -1909,6 +1415,12 @@
     <w:lsdException w:name="List Table 5 Dark Accent 6" w:uiPriority="50"/>
     <w:lsdException w:name="List Table 6 Colorful Accent 6" w:uiPriority="51"/>
     <w:lsdException w:name="List Table 7 Colorful Accent 6" w:uiPriority="52"/>
+    <w:lsdException w:name="Mention" w:semiHidden="1" w:unhideWhenUsed="1"/>
+    <w:lsdException w:name="Smart Hyperlink" w:semiHidden="1" w:unhideWhenUsed="1"/>
+    <w:lsdException w:name="Hashtag" w:semiHidden="1" w:unhideWhenUsed="1"/>
+    <w:lsdException w:name="Unresolved Mention" w:semiHidden="1" w:unhideWhenUsed="1"/>
+    <w:lsdException w:name="Smart Link" w:semiHidden="1" w:unhideWhenUsed="1"/>
+    <w:lsdException w:name="Smart Link Error" w:semiHidden="1" w:unhideWhenUsed="1"/>
   </w:latentStyles>
   <w:style w:type="paragraph" w:default="1" w:styleId="Normal">
     <w:name w:val="Normal"/>

</xml_diff>